<commit_message>
Added Adams Exploration docs and Renamed Files
Renamed project docs to planning docs so it is more distinguishable from design docs folder. the folder is meant to hold the general design practices for styles and pages in the webapp.

My Exploration folder includes a mini review project I did where I built a todo list app from scratch, and links to useful documentation resources
</commit_message>
<xml_diff>
--- a/Scrum Meetings/Week 8.docx
+++ b/Scrum Meetings/Week 8.docx
@@ -98,7 +98,7 @@
           <w:szCs w:val="34"/>
         </w:rPr>
         <w:drawing>
-          <wp:inline distT="0" distB="0" distL="0" distR="0" wp14:anchorId="4A2AB203" wp14:editId="4E80D435">
+          <wp:inline distT="0" distB="0" distL="0" distR="0" wp14:anchorId="4A2AB203" wp14:editId="3FD8DF0C">
             <wp:extent cx="157163" cy="157163"/>
             <wp:effectExtent l="0" t="0" r="0" b="0"/>
             <wp:docPr id="1499542647" name="Picture 4" descr=":white_check_mark:"/>
@@ -472,7 +472,7 @@
           <w:szCs w:val="34"/>
         </w:rPr>
         <w:drawing>
-          <wp:inline distT="0" distB="0" distL="0" distR="0" wp14:anchorId="78596D54" wp14:editId="66470B13">
+          <wp:inline distT="0" distB="0" distL="0" distR="0" wp14:anchorId="78596D54" wp14:editId="3BDD9CE5">
             <wp:extent cx="171450" cy="171450"/>
             <wp:effectExtent l="0" t="0" r="6350" b="6350"/>
             <wp:docPr id="922092399" name="Picture 3" descr=":busts_in_silhouette:"/>
@@ -972,7 +972,7 @@
           <w:szCs w:val="34"/>
         </w:rPr>
         <w:drawing>
-          <wp:inline distT="0" distB="0" distL="0" distR="0" wp14:anchorId="12B00253" wp14:editId="1D266D97">
+          <wp:inline distT="0" distB="0" distL="0" distR="0" wp14:anchorId="12B00253" wp14:editId="44DF0C09">
             <wp:extent cx="185738" cy="185738"/>
             <wp:effectExtent l="0" t="0" r="5080" b="5080"/>
             <wp:docPr id="459473846" name="Picture 2" descr=":pencil2:"/>
@@ -1879,7 +1879,7 @@
                 <w:rFonts w:ascii="Times New Roman" w:eastAsia="Times New Roman" w:hAnsi="Times New Roman" w:cs="Times New Roman"/>
                 <w:spacing w:val="-1"/>
               </w:rPr>
-              <w:t>comnpletely</w:t>
+              <w:t xml:space="preserve">completely </w:t>
             </w:r>
             <w:proofErr w:type="spellEnd"/>
             <w:r>
@@ -1887,7 +1887,7 @@
                 <w:rFonts w:ascii="Times New Roman" w:eastAsia="Times New Roman" w:hAnsi="Times New Roman" w:cs="Times New Roman"/>
                 <w:spacing w:val="-1"/>
               </w:rPr>
-              <w:t xml:space="preserve"> commit to a tech stack</w:t>
+              <w:t>commit to a tech stack</w:t>
             </w:r>
           </w:p>
         </w:tc>
@@ -1963,7 +1963,7 @@
           <w:szCs w:val="34"/>
         </w:rPr>
         <w:drawing>
-          <wp:inline distT="0" distB="0" distL="0" distR="0" wp14:anchorId="4D463714" wp14:editId="5FCB8126">
+          <wp:inline distT="0" distB="0" distL="0" distR="0" wp14:anchorId="4D463714" wp14:editId="0E71F560">
             <wp:extent cx="178594" cy="178594"/>
             <wp:effectExtent l="0" t="0" r="0" b="0"/>
             <wp:docPr id="306956271" name="Picture 1" descr=":books:"/>

</xml_diff>